<commit_message>
Implemented DatabasePage of App Settings
</commit_message>
<xml_diff>
--- a/planning/Application Settings Menu Outline.docx
+++ b/planning/Application Settings Menu Outline.docx
@@ -162,232 +162,242 @@
         </w:rPr>
         <w:t>Start up Locked or Unlocked – Local.</w:t>
       </w:r>
+    </w:p>
+    <w:p>
+      <w:pPr>
+        <w:pStyle w:val="ListParagraph"/>
+        <w:numPr>
+          <w:ilvl w:val="1"/>
+          <w:numId w:val="1"/>
+        </w:numPr>
+        <w:rPr>
+          <w:lang w:val="en-AU"/>
+        </w:rPr>
+      </w:pPr>
+      <w:r>
+        <w:rPr>
+          <w:lang w:val="en-AU"/>
+        </w:rPr>
+        <w:t xml:space="preserve">Set values of </w:t>
+      </w:r>
+      <w:r>
+        <w:rPr>
+          <w:lang w:val="en-AU"/>
+        </w:rPr>
+        <w:t>:r</w:t>
+      </w:r>
+      <w:r>
+        <w:rPr>
+          <w:lang w:val="en-AU"/>
+        </w:rPr>
+        <w:t>oot CSS Variables.</w:t>
+      </w:r>
+    </w:p>
+    <w:p>
+      <w:pPr>
+        <w:pStyle w:val="ListParagraph"/>
+        <w:numPr>
+          <w:ilvl w:val="0"/>
+          <w:numId w:val="1"/>
+        </w:numPr>
+        <w:rPr>
+          <w:lang w:val="en-AU"/>
+        </w:rPr>
+      </w:pPr>
+      <w:r>
+        <w:rPr>
+          <w:lang w:val="en-AU"/>
+        </w:rPr>
+        <w:t>Database</w:t>
+      </w:r>
+    </w:p>
+    <w:p>
+      <w:pPr>
+        <w:pStyle w:val="ListParagraph"/>
+        <w:numPr>
+          <w:ilvl w:val="1"/>
+          <w:numId w:val="1"/>
+        </w:numPr>
+        <w:rPr>
+          <w:lang w:val="en-AU"/>
+        </w:rPr>
+      </w:pPr>
+      <w:r>
+        <w:rPr>
+          <w:lang w:val="en-AU"/>
+        </w:rPr>
+        <w:t>Database Statistics</w:t>
+      </w:r>
+    </w:p>
+    <w:p>
+      <w:pPr>
+        <w:pStyle w:val="ListParagraph"/>
+        <w:numPr>
+          <w:ilvl w:val="2"/>
+          <w:numId w:val="1"/>
+        </w:numPr>
+        <w:rPr>
+          <w:lang w:val="en-AU"/>
+        </w:rPr>
+      </w:pPr>
+      <w:r>
+        <w:rPr>
+          <w:lang w:val="en-AU"/>
+        </w:rPr>
+        <w:t>Number of Projects</w:t>
+      </w:r>
+    </w:p>
+    <w:p>
+      <w:pPr>
+        <w:pStyle w:val="ListParagraph"/>
+        <w:numPr>
+          <w:ilvl w:val="2"/>
+          <w:numId w:val="1"/>
+        </w:numPr>
+        <w:rPr>
+          <w:lang w:val="en-AU"/>
+        </w:rPr>
+      </w:pPr>
+      <w:r>
+        <w:rPr>
+          <w:lang w:val="en-AU"/>
+        </w:rPr>
+        <w:t>Number of Task Lists</w:t>
+      </w:r>
+    </w:p>
+    <w:p>
+      <w:pPr>
+        <w:pStyle w:val="ListParagraph"/>
+        <w:numPr>
+          <w:ilvl w:val="2"/>
+          <w:numId w:val="1"/>
+        </w:numPr>
+        <w:rPr>
+          <w:lang w:val="en-AU"/>
+        </w:rPr>
+      </w:pPr>
+      <w:r>
+        <w:rPr>
+          <w:lang w:val="en-AU"/>
+        </w:rPr>
+        <w:t>Number of Tasks</w:t>
+      </w:r>
+    </w:p>
+    <w:p>
+      <w:pPr>
+        <w:pStyle w:val="ListParagraph"/>
+        <w:numPr>
+          <w:ilvl w:val="2"/>
+          <w:numId w:val="1"/>
+        </w:numPr>
+        <w:rPr>
+          <w:lang w:val="en-AU"/>
+        </w:rPr>
+      </w:pPr>
+      <w:r>
+        <w:rPr>
+          <w:lang w:val="en-AU"/>
+        </w:rPr>
+        <w:t>Number of Orphan Task Lists</w:t>
+      </w:r>
+    </w:p>
+    <w:p>
+      <w:pPr>
+        <w:pStyle w:val="ListParagraph"/>
+        <w:numPr>
+          <w:ilvl w:val="2"/>
+          <w:numId w:val="1"/>
+        </w:numPr>
+        <w:rPr>
+          <w:lang w:val="en-AU"/>
+        </w:rPr>
+      </w:pPr>
+      <w:r>
+        <w:rPr>
+          <w:lang w:val="en-AU"/>
+        </w:rPr>
+        <w:t>Number of Orphan Tasks</w:t>
+      </w:r>
+    </w:p>
+    <w:p>
+      <w:pPr>
+        <w:pStyle w:val="ListParagraph"/>
+        <w:numPr>
+          <w:ilvl w:val="1"/>
+          <w:numId w:val="1"/>
+        </w:numPr>
+        <w:rPr>
+          <w:lang w:val="en-AU"/>
+        </w:rPr>
+      </w:pPr>
+      <w:r>
+        <w:rPr>
+          <w:lang w:val="en-AU"/>
+        </w:rPr>
+        <w:t>Purge Database of Completed Items</w:t>
+      </w:r>
+    </w:p>
+    <w:p>
+      <w:pPr>
+        <w:pStyle w:val="ListParagraph"/>
+        <w:numPr>
+          <w:ilvl w:val="1"/>
+          <w:numId w:val="1"/>
+        </w:numPr>
+        <w:rPr>
+          <w:lang w:val="en-AU"/>
+        </w:rPr>
+      </w:pPr>
+      <w:r>
+        <w:rPr>
+          <w:lang w:val="en-AU"/>
+        </w:rPr>
+        <w:t>Purge Database of Orphan Items.</w:t>
+      </w:r>
+    </w:p>
+    <w:p>
+      <w:pPr>
+        <w:pStyle w:val="ListParagraph"/>
+        <w:numPr>
+          <w:ilvl w:val="1"/>
+          <w:numId w:val="1"/>
+        </w:numPr>
+        <w:rPr>
+          <w:lang w:val="en-AU"/>
+        </w:rPr>
+      </w:pPr>
+      <w:r>
+        <w:rPr>
+          <w:lang w:val="en-AU"/>
+        </w:rPr>
+        <w:t>Get Authentication Status.</w:t>
+      </w:r>
+    </w:p>
+    <w:p>
+      <w:pPr>
+        <w:pStyle w:val="ListParagraph"/>
+        <w:numPr>
+          <w:ilvl w:val="1"/>
+          <w:numId w:val="1"/>
+        </w:numPr>
+        <w:rPr>
+          <w:lang w:val="en-AU"/>
+        </w:rPr>
+      </w:pPr>
+      <w:r>
+        <w:rPr>
+          <w:lang w:val="en-AU"/>
+        </w:rPr>
+        <w:t xml:space="preserve">Import Database from </w:t>
+      </w:r>
+      <w:r>
+        <w:rPr>
+          <w:lang w:val="en-AU"/>
+        </w:rPr>
+        <w:t>Backup.</w:t>
+      </w:r>
       <w:bookmarkStart w:id="0" w:name="_GoBack"/>
       <w:bookmarkEnd w:id="0"/>
-    </w:p>
-    <w:p>
-      <w:pPr>
-        <w:pStyle w:val="ListParagraph"/>
-        <w:numPr>
-          <w:ilvl w:val="1"/>
-          <w:numId w:val="1"/>
-        </w:numPr>
-        <w:rPr>
-          <w:lang w:val="en-AU"/>
-        </w:rPr>
-      </w:pPr>
-      <w:r>
-        <w:rPr>
-          <w:lang w:val="en-AU"/>
-        </w:rPr>
-        <w:t xml:space="preserve">Set values </w:t>
-      </w:r>
-      <w:proofErr w:type="gramStart"/>
-      <w:r>
-        <w:rPr>
-          <w:lang w:val="en-AU"/>
-        </w:rPr>
-        <w:t xml:space="preserve">of </w:t>
-      </w:r>
-      <w:r>
-        <w:rPr>
-          <w:lang w:val="en-AU"/>
-        </w:rPr>
-        <w:t>:r</w:t>
-      </w:r>
-      <w:r>
-        <w:rPr>
-          <w:lang w:val="en-AU"/>
-        </w:rPr>
-        <w:t>oot</w:t>
-      </w:r>
-      <w:proofErr w:type="gramEnd"/>
-      <w:r>
-        <w:rPr>
-          <w:lang w:val="en-AU"/>
-        </w:rPr>
-        <w:t xml:space="preserve"> CSS Variables.</w:t>
-      </w:r>
-    </w:p>
-    <w:p>
-      <w:pPr>
-        <w:pStyle w:val="ListParagraph"/>
-        <w:numPr>
-          <w:ilvl w:val="0"/>
-          <w:numId w:val="1"/>
-        </w:numPr>
-        <w:rPr>
-          <w:lang w:val="en-AU"/>
-        </w:rPr>
-      </w:pPr>
-      <w:r>
-        <w:rPr>
-          <w:lang w:val="en-AU"/>
-        </w:rPr>
-        <w:t>Database</w:t>
-      </w:r>
-    </w:p>
-    <w:p>
-      <w:pPr>
-        <w:pStyle w:val="ListParagraph"/>
-        <w:numPr>
-          <w:ilvl w:val="1"/>
-          <w:numId w:val="1"/>
-        </w:numPr>
-        <w:rPr>
-          <w:lang w:val="en-AU"/>
-        </w:rPr>
-      </w:pPr>
-      <w:r>
-        <w:rPr>
-          <w:lang w:val="en-AU"/>
-        </w:rPr>
-        <w:t>Database Statistics</w:t>
-      </w:r>
-    </w:p>
-    <w:p>
-      <w:pPr>
-        <w:pStyle w:val="ListParagraph"/>
-        <w:numPr>
-          <w:ilvl w:val="2"/>
-          <w:numId w:val="1"/>
-        </w:numPr>
-        <w:rPr>
-          <w:lang w:val="en-AU"/>
-        </w:rPr>
-      </w:pPr>
-      <w:r>
-        <w:rPr>
-          <w:lang w:val="en-AU"/>
-        </w:rPr>
-        <w:t>Number of Projects</w:t>
-      </w:r>
-    </w:p>
-    <w:p>
-      <w:pPr>
-        <w:pStyle w:val="ListParagraph"/>
-        <w:numPr>
-          <w:ilvl w:val="2"/>
-          <w:numId w:val="1"/>
-        </w:numPr>
-        <w:rPr>
-          <w:lang w:val="en-AU"/>
-        </w:rPr>
-      </w:pPr>
-      <w:r>
-        <w:rPr>
-          <w:lang w:val="en-AU"/>
-        </w:rPr>
-        <w:t>Number of Task Lists</w:t>
-      </w:r>
-    </w:p>
-    <w:p>
-      <w:pPr>
-        <w:pStyle w:val="ListParagraph"/>
-        <w:numPr>
-          <w:ilvl w:val="2"/>
-          <w:numId w:val="1"/>
-        </w:numPr>
-        <w:rPr>
-          <w:lang w:val="en-AU"/>
-        </w:rPr>
-      </w:pPr>
-      <w:r>
-        <w:rPr>
-          <w:lang w:val="en-AU"/>
-        </w:rPr>
-        <w:t>Number of Tasks</w:t>
-      </w:r>
-    </w:p>
-    <w:p>
-      <w:pPr>
-        <w:pStyle w:val="ListParagraph"/>
-        <w:numPr>
-          <w:ilvl w:val="2"/>
-          <w:numId w:val="1"/>
-        </w:numPr>
-        <w:rPr>
-          <w:lang w:val="en-AU"/>
-        </w:rPr>
-      </w:pPr>
-      <w:r>
-        <w:rPr>
-          <w:lang w:val="en-AU"/>
-        </w:rPr>
-        <w:t>Number of Orphan Task Lists</w:t>
-      </w:r>
-    </w:p>
-    <w:p>
-      <w:pPr>
-        <w:pStyle w:val="ListParagraph"/>
-        <w:numPr>
-          <w:ilvl w:val="2"/>
-          <w:numId w:val="1"/>
-        </w:numPr>
-        <w:rPr>
-          <w:lang w:val="en-AU"/>
-        </w:rPr>
-      </w:pPr>
-      <w:r>
-        <w:rPr>
-          <w:lang w:val="en-AU"/>
-        </w:rPr>
-        <w:t>Number of Orphan Tasks</w:t>
-      </w:r>
-    </w:p>
-    <w:p>
-      <w:pPr>
-        <w:pStyle w:val="ListParagraph"/>
-        <w:numPr>
-          <w:ilvl w:val="1"/>
-          <w:numId w:val="1"/>
-        </w:numPr>
-        <w:rPr>
-          <w:lang w:val="en-AU"/>
-        </w:rPr>
-      </w:pPr>
-      <w:r>
-        <w:rPr>
-          <w:lang w:val="en-AU"/>
-        </w:rPr>
-        <w:t>Purge Database of Completed Items</w:t>
-      </w:r>
-    </w:p>
-    <w:p>
-      <w:pPr>
-        <w:pStyle w:val="ListParagraph"/>
-        <w:numPr>
-          <w:ilvl w:val="1"/>
-          <w:numId w:val="1"/>
-        </w:numPr>
-        <w:rPr>
-          <w:lang w:val="en-AU"/>
-        </w:rPr>
-      </w:pPr>
-      <w:r>
-        <w:rPr>
-          <w:lang w:val="en-AU"/>
-        </w:rPr>
-        <w:t>Purge Database of Orphan Items.</w:t>
-      </w:r>
-    </w:p>
-    <w:p>
-      <w:pPr>
-        <w:pStyle w:val="ListParagraph"/>
-        <w:numPr>
-          <w:ilvl w:val="1"/>
-          <w:numId w:val="1"/>
-        </w:numPr>
-        <w:rPr>
-          <w:lang w:val="en-AU"/>
-        </w:rPr>
-      </w:pPr>
-      <w:r>
-        <w:rPr>
-          <w:lang w:val="en-AU"/>
-        </w:rPr>
-        <w:t>Get Authentication Status.</w:t>
-      </w:r>
     </w:p>
     <w:sectPr>
       <w:headerReference w:type="default" r:id="rId7"/>

</xml_diff>

<commit_message>
Configuration Menu (not including Account Tab) complete.
</commit_message>
<xml_diff>
--- a/planning/Application Settings Menu Outline.docx
+++ b/planning/Application Settings Menu Outline.docx
@@ -246,158 +246,140 @@
         </w:rPr>
         <w:t>Number of Projects</w:t>
       </w:r>
-    </w:p>
-    <w:p>
-      <w:pPr>
-        <w:pStyle w:val="ListParagraph"/>
-        <w:numPr>
-          <w:ilvl w:val="2"/>
-          <w:numId w:val="1"/>
-        </w:numPr>
-        <w:rPr>
-          <w:lang w:val="en-AU"/>
-        </w:rPr>
-      </w:pPr>
-      <w:r>
-        <w:rPr>
-          <w:lang w:val="en-AU"/>
-        </w:rPr>
-        <w:t>Number of Task Lists</w:t>
-      </w:r>
-    </w:p>
-    <w:p>
-      <w:pPr>
-        <w:pStyle w:val="ListParagraph"/>
-        <w:numPr>
-          <w:ilvl w:val="2"/>
-          <w:numId w:val="1"/>
-        </w:numPr>
-        <w:rPr>
-          <w:lang w:val="en-AU"/>
-        </w:rPr>
-      </w:pPr>
-      <w:r>
-        <w:rPr>
-          <w:lang w:val="en-AU"/>
-        </w:rPr>
-        <w:t>Number of Tasks</w:t>
-      </w:r>
-    </w:p>
-    <w:p>
-      <w:pPr>
-        <w:pStyle w:val="ListParagraph"/>
-        <w:numPr>
-          <w:ilvl w:val="2"/>
-          <w:numId w:val="1"/>
-        </w:numPr>
-        <w:rPr>
-          <w:lang w:val="en-AU"/>
-        </w:rPr>
-      </w:pPr>
-      <w:r>
-        <w:rPr>
-          <w:lang w:val="en-AU"/>
-        </w:rPr>
-        <w:t>Number of Orphan Task Lists</w:t>
-      </w:r>
-    </w:p>
-    <w:p>
-      <w:pPr>
-        <w:pStyle w:val="ListParagraph"/>
-        <w:numPr>
-          <w:ilvl w:val="2"/>
-          <w:numId w:val="1"/>
-        </w:numPr>
-        <w:rPr>
-          <w:lang w:val="en-AU"/>
-        </w:rPr>
-      </w:pPr>
-      <w:r>
-        <w:rPr>
-          <w:lang w:val="en-AU"/>
-        </w:rPr>
-        <w:t>Number of Orphan Tasks</w:t>
-      </w:r>
-    </w:p>
-    <w:p>
-      <w:pPr>
-        <w:pStyle w:val="ListParagraph"/>
-        <w:numPr>
-          <w:ilvl w:val="1"/>
-          <w:numId w:val="1"/>
-        </w:numPr>
-        <w:rPr>
-          <w:lang w:val="en-AU"/>
-        </w:rPr>
-      </w:pPr>
-      <w:r>
-        <w:rPr>
-          <w:lang w:val="en-AU"/>
-        </w:rPr>
-        <w:t>Purge Database of Completed Items</w:t>
-      </w:r>
-    </w:p>
-    <w:p>
-      <w:pPr>
-        <w:pStyle w:val="ListParagraph"/>
-        <w:numPr>
-          <w:ilvl w:val="1"/>
-          <w:numId w:val="1"/>
-        </w:numPr>
-        <w:rPr>
-          <w:lang w:val="en-AU"/>
-        </w:rPr>
-      </w:pPr>
-      <w:r>
-        <w:rPr>
-          <w:lang w:val="en-AU"/>
-        </w:rPr>
-        <w:t>Purge Database of Orphan Items.</w:t>
-      </w:r>
-    </w:p>
-    <w:p>
-      <w:pPr>
-        <w:pStyle w:val="ListParagraph"/>
-        <w:numPr>
-          <w:ilvl w:val="1"/>
-          <w:numId w:val="1"/>
-        </w:numPr>
-        <w:rPr>
-          <w:lang w:val="en-AU"/>
-        </w:rPr>
-      </w:pPr>
-      <w:r>
-        <w:rPr>
-          <w:lang w:val="en-AU"/>
-        </w:rPr>
-        <w:t>Get Authentication Status.</w:t>
-      </w:r>
-    </w:p>
-    <w:p>
-      <w:pPr>
-        <w:pStyle w:val="ListParagraph"/>
-        <w:numPr>
-          <w:ilvl w:val="1"/>
-          <w:numId w:val="1"/>
-        </w:numPr>
-        <w:rPr>
-          <w:lang w:val="en-AU"/>
-        </w:rPr>
-      </w:pPr>
-      <w:r>
-        <w:rPr>
-          <w:lang w:val="en-AU"/>
-        </w:rPr>
-        <w:t xml:space="preserve">Import Database from </w:t>
-      </w:r>
-      <w:r>
-        <w:rPr>
-          <w:lang w:val="en-AU"/>
-        </w:rPr>
-        <w:t>Backup.</w:t>
-      </w:r>
       <w:bookmarkStart w:id="0" w:name="_GoBack"/>
       <w:bookmarkEnd w:id="0"/>
+    </w:p>
+    <w:p>
+      <w:pPr>
+        <w:pStyle w:val="ListParagraph"/>
+        <w:numPr>
+          <w:ilvl w:val="2"/>
+          <w:numId w:val="1"/>
+        </w:numPr>
+        <w:rPr>
+          <w:lang w:val="en-AU"/>
+        </w:rPr>
+      </w:pPr>
+      <w:r>
+        <w:rPr>
+          <w:lang w:val="en-AU"/>
+        </w:rPr>
+        <w:t>Number of Task Lists</w:t>
+      </w:r>
+    </w:p>
+    <w:p>
+      <w:pPr>
+        <w:pStyle w:val="ListParagraph"/>
+        <w:numPr>
+          <w:ilvl w:val="2"/>
+          <w:numId w:val="1"/>
+        </w:numPr>
+        <w:rPr>
+          <w:lang w:val="en-AU"/>
+        </w:rPr>
+      </w:pPr>
+      <w:r>
+        <w:rPr>
+          <w:lang w:val="en-AU"/>
+        </w:rPr>
+        <w:t>Number of Tasks</w:t>
+      </w:r>
+    </w:p>
+    <w:p>
+      <w:pPr>
+        <w:pStyle w:val="ListParagraph"/>
+        <w:numPr>
+          <w:ilvl w:val="2"/>
+          <w:numId w:val="1"/>
+        </w:numPr>
+        <w:rPr>
+          <w:lang w:val="en-AU"/>
+        </w:rPr>
+      </w:pPr>
+      <w:r>
+        <w:rPr>
+          <w:lang w:val="en-AU"/>
+        </w:rPr>
+        <w:t>Number of Orphan Task Lists</w:t>
+      </w:r>
+    </w:p>
+    <w:p>
+      <w:pPr>
+        <w:pStyle w:val="ListParagraph"/>
+        <w:numPr>
+          <w:ilvl w:val="2"/>
+          <w:numId w:val="1"/>
+        </w:numPr>
+        <w:rPr>
+          <w:lang w:val="en-AU"/>
+        </w:rPr>
+      </w:pPr>
+      <w:r>
+        <w:rPr>
+          <w:lang w:val="en-AU"/>
+        </w:rPr>
+        <w:t>Number of Orphan Tasks</w:t>
+      </w:r>
+    </w:p>
+    <w:p>
+      <w:pPr>
+        <w:pStyle w:val="ListParagraph"/>
+        <w:numPr>
+          <w:ilvl w:val="1"/>
+          <w:numId w:val="1"/>
+        </w:numPr>
+        <w:rPr>
+          <w:lang w:val="en-AU"/>
+        </w:rPr>
+      </w:pPr>
+      <w:r>
+        <w:rPr>
+          <w:lang w:val="en-AU"/>
+        </w:rPr>
+        <w:t>Purge Database of Completed Items</w:t>
+      </w:r>
+    </w:p>
+    <w:p>
+      <w:pPr>
+        <w:pStyle w:val="ListParagraph"/>
+        <w:numPr>
+          <w:ilvl w:val="1"/>
+          <w:numId w:val="1"/>
+        </w:numPr>
+        <w:rPr>
+          <w:lang w:val="en-AU"/>
+        </w:rPr>
+      </w:pPr>
+      <w:r>
+        <w:rPr>
+          <w:lang w:val="en-AU"/>
+        </w:rPr>
+        <w:t>Get Authentication Status.</w:t>
+      </w:r>
+    </w:p>
+    <w:p>
+      <w:pPr>
+        <w:pStyle w:val="ListParagraph"/>
+        <w:numPr>
+          <w:ilvl w:val="1"/>
+          <w:numId w:val="1"/>
+        </w:numPr>
+        <w:rPr>
+          <w:lang w:val="en-AU"/>
+        </w:rPr>
+      </w:pPr>
+      <w:r>
+        <w:rPr>
+          <w:lang w:val="en-AU"/>
+        </w:rPr>
+        <w:t xml:space="preserve">Import Database from </w:t>
+      </w:r>
+      <w:r>
+        <w:rPr>
+          <w:lang w:val="en-AU"/>
+        </w:rPr>
+        <w:t>Backup.</w:t>
+      </w:r>
     </w:p>
     <w:sectPr>
       <w:headerReference w:type="default" r:id="rId7"/>

</xml_diff>